<commit_message>
MetaWareNN-Delegate: Add WorkFlow Diagram & Update documentation
</commit_message>
<xml_diff>
--- a/tensorflow/lite/delegates/MetaWareNN/docs/Documentation-TensorFlowLite-MetaWareNN-Delegate.docx
+++ b/tensorflow/lite/delegates/MetaWareNN/docs/Documentation-TensorFlowLite-MetaWareNN-Delegate.docx
@@ -319,7 +319,24 @@
           <w:szCs w:val="26"/>
           <w:rtl w:val="0"/>
         </w:rPr>
-        <w:t xml:space="preserve">Added BUILD files for MetaWareNN delegate files and linked it to tensorflow lite shared object file to infer the ML model with MetaWareNN delegate</w:t>
+        <w:t xml:space="preserve">Added BUILD files along with MetaWareNN source files and linked it to tensorflow lite shared object file to infer the ML model with MetaWareNN Delegate - </w:t>
+      </w:r>
+      <w:hyperlink r:id="rId9">
+        <w:r>
+          <w:rPr>
+            <w:color w:val="1155cc"/>
+            <w:sz w:val="26"/>
+            <w:szCs w:val="26"/>
+            <w:u w:val="single"/>
+            <w:rtl w:val="0"/>
+          </w:rPr>
+          <w:t xml:space="preserve">Initial commit</w:t>
+        </w:r>
+      </w:hyperlink>
+      <w:r>
+        <w:rPr>
+          <w:rtl w:val="0"/>
+        </w:rPr>
       </w:r>
     </w:p>
     <w:p>
@@ -340,7 +357,24 @@
           <w:szCs w:val="26"/>
           <w:rtl w:val="0"/>
         </w:rPr>
-        <w:t xml:space="preserve">Added code changes to generate high level MetaWareNN Graph, apply graph transformations(passes) &amp; generate low level MetaWareNN Graph</w:t>
+        <w:t xml:space="preserve">Added code changes to generate high level MetaWareNN Graph, apply graph transformations(passes) &amp; generate low level MetaWareNN Graph using </w:t>
+      </w:r>
+      <w:hyperlink r:id="rId10">
+        <w:r>
+          <w:rPr>
+            <w:color w:val="1155cc"/>
+            <w:sz w:val="26"/>
+            <w:szCs w:val="26"/>
+            <w:u w:val="single"/>
+            <w:rtl w:val="0"/>
+          </w:rPr>
+          <w:t xml:space="preserve">metawarenn_lib</w:t>
+        </w:r>
+      </w:hyperlink>
+      <w:r>
+        <w:rPr>
+          <w:rtl w:val="0"/>
+        </w:rPr>
       </w:r>
     </w:p>
     <w:p>
@@ -450,7 +484,7 @@
           <w:szCs w:val="26"/>
         </w:rPr>
       </w:pPr>
-      <w:hyperlink r:id="rId9">
+      <w:hyperlink r:id="rId11">
         <w:r>
           <w:rPr>
             <w:color w:val="1155cc"/>
@@ -470,7 +504,7 @@
         </w:rPr>
         <w:t xml:space="preserve"> the MetaWareNN delegate from the top level </w:t>
       </w:r>
-      <w:hyperlink r:id="rId10">
+      <w:hyperlink r:id="rId12">
         <w:r>
           <w:rPr>
             <w:color w:val="1155cc"/>
@@ -501,7 +535,7 @@
           <w:szCs w:val="26"/>
         </w:rPr>
       </w:pPr>
-      <w:hyperlink r:id="rId11">
+      <w:hyperlink r:id="rId13">
         <w:r>
           <w:rPr>
             <w:color w:val="1155cc"/>
@@ -551,7 +585,7 @@
         </w:rPr>
         <w:t xml:space="preserve">Execute the subgraphs using </w:t>
       </w:r>
-      <w:hyperlink r:id="rId12">
+      <w:hyperlink r:id="rId14">
         <w:r>
           <w:rPr>
             <w:color w:val="1155cc"/>
@@ -639,7 +673,7 @@
           <w:szCs w:val="26"/>
         </w:rPr>
       </w:pPr>
-      <w:hyperlink r:id="rId13">
+      <w:hyperlink r:id="rId15">
         <w:r>
           <w:rPr>
             <w:color w:val="a61c00"/>
@@ -684,7 +718,7 @@
           <w:szCs w:val="26"/>
         </w:rPr>
       </w:pPr>
-      <w:hyperlink r:id="rId14">
+      <w:hyperlink r:id="rId16">
         <w:r>
           <w:rPr>
             <w:color w:val="a61c00"/>
@@ -729,7 +763,7 @@
           <w:szCs w:val="26"/>
         </w:rPr>
       </w:pPr>
-      <w:hyperlink r:id="rId15">
+      <w:hyperlink r:id="rId17">
         <w:r>
           <w:rPr>
             <w:color w:val="a61c00"/>
@@ -784,7 +818,7 @@
           <w:highlight w:val="white"/>
         </w:rPr>
       </w:pPr>
-      <w:hyperlink r:id="rId16">
+      <w:hyperlink r:id="rId18">
         <w:r>
           <w:rPr>
             <w:color w:val="a61c00"/>
@@ -830,7 +864,7 @@
         </w:rPr>
         <w:t xml:space="preserve">If Invoke NNAC is enabled, serialize it to a binary file using MetaWareNN GraphProto and invokes nnac python script which takes the MetaWareNN serialized binary and invokes </w:t>
       </w:r>
-      <w:hyperlink r:id="rId17">
+      <w:hyperlink r:id="rId19">
         <w:r>
           <w:rPr>
             <w:color w:val="1155cc"/>
@@ -874,7 +908,7 @@
           <w:szCs w:val="26"/>
         </w:rPr>
       </w:pPr>
-      <w:hyperlink r:id="rId18">
+      <w:hyperlink r:id="rId20">
         <w:r>
           <w:rPr>
             <w:color w:val="a61c00"/>
@@ -918,7 +952,7 @@
           <w:szCs w:val="26"/>
         </w:rPr>
       </w:pPr>
-      <w:hyperlink r:id="rId19">
+      <w:hyperlink r:id="rId21">
         <w:r>
           <w:rPr>
             <w:color w:val="a61c00"/>
@@ -1007,7 +1041,7 @@
         <w:tab/>
         <w:t xml:space="preserve">Refer to </w:t>
       </w:r>
-      <w:hyperlink r:id="rId20">
+      <w:hyperlink r:id="rId22">
         <w:r>
           <w:rPr>
             <w:color w:val="1155cc"/>
@@ -1099,7 +1133,7 @@
         </w:rPr>
         <w:t xml:space="preserve">git clone --recursive </w:t>
       </w:r>
-      <w:hyperlink r:id="rId21">
+      <w:hyperlink r:id="rId23">
         <w:r>
           <w:rPr>
             <w:i w:val="1"/>
@@ -1176,7 +1210,7 @@
         </w:rPr>
         <w:t xml:space="preserve">Refer this </w:t>
       </w:r>
-      <w:hyperlink r:id="rId22">
+      <w:hyperlink r:id="rId24">
         <w:r>
           <w:rPr>
             <w:i w:val="1"/>
@@ -1245,7 +1279,6 @@
     </w:p>
     <w:p>
       <w:pPr>
-        <w:pageBreakBefore w:val="0"/>
         <w:shd w:fill="ffffff" w:val="clear"/>
         <w:spacing w:after="240" w:before="60" w:lineRule="auto"/>
         <w:ind w:firstLine="720"/>
@@ -1260,33 +1293,57 @@
           <w:szCs w:val="26"/>
           <w:rtl w:val="0"/>
         </w:rPr>
-        <w:t xml:space="preserve">Workflow diagram of the MetaWareNN Delegate has been depicted in this flow diagram link</w:t>
-      </w:r>
-    </w:p>
-    <w:p>
-      <w:pPr>
-        <w:pageBreakBefore w:val="0"/>
+        <w:t xml:space="preserve">The workflow of the MetaWareNN Delegate in TFLite has been depicted in the following diagram,</w:t>
+      </w:r>
+    </w:p>
+    <w:p>
+      <w:pPr>
         <w:shd w:fill="ffffff" w:val="clear"/>
         <w:spacing w:after="240" w:before="60" w:lineRule="auto"/>
         <w:ind w:firstLine="720"/>
         <w:rPr>
-          <w:b w:val="1"/>
-          <w:sz w:val="26"/>
-          <w:szCs w:val="26"/>
-        </w:rPr>
-      </w:pPr>
-      <w:hyperlink r:id="rId23">
-        <w:r>
-          <w:rPr>
-            <w:color w:val="1155cc"/>
-            <w:sz w:val="26"/>
-            <w:szCs w:val="26"/>
-            <w:u w:val="single"/>
-            <w:rtl w:val="0"/>
-          </w:rPr>
-          <w:t xml:space="preserve">Flow chart - TFLite MWNN Delegate</w:t>
-        </w:r>
-      </w:hyperlink>
+          <w:sz w:val="26"/>
+          <w:szCs w:val="26"/>
+        </w:rPr>
+      </w:pPr>
+      <w:r>
+        <w:rPr>
+          <w:sz w:val="26"/>
+          <w:szCs w:val="26"/>
+        </w:rPr>
+        <w:drawing>
+          <wp:inline distB="114300" distT="114300" distL="114300" distR="114300">
+            <wp:extent cx="5943600" cy="5575300"/>
+            <wp:effectExtent b="0" l="0" r="0" t="0"/>
+            <wp:docPr id="1" name="image1.png"/>
+            <a:graphic>
+              <a:graphicData uri="http://schemas.openxmlformats.org/drawingml/2006/picture">
+                <pic:pic>
+                  <pic:nvPicPr>
+                    <pic:cNvPr id="0" name="image1.png"/>
+                    <pic:cNvPicPr preferRelativeResize="0"/>
+                  </pic:nvPicPr>
+                  <pic:blipFill>
+                    <a:blip r:embed="rId25"/>
+                    <a:srcRect b="0" l="0" r="0" t="0"/>
+                    <a:stretch>
+                      <a:fillRect/>
+                    </a:stretch>
+                  </pic:blipFill>
+                  <pic:spPr>
+                    <a:xfrm>
+                      <a:off x="0" y="0"/>
+                      <a:ext cx="5943600" cy="5575300"/>
+                    </a:xfrm>
+                    <a:prstGeom prst="rect"/>
+                    <a:ln/>
+                  </pic:spPr>
+                </pic:pic>
+              </a:graphicData>
+            </a:graphic>
+          </wp:inline>
+        </w:drawing>
+      </w:r>
       <w:r>
         <w:rPr>
           <w:rtl w:val="0"/>

</xml_diff>

<commit_message>
MetaWareNN-Delegate: Update Docs, README & Flowchart
</commit_message>
<xml_diff>
--- a/tensorflow/lite/delegates/MetaWareNN/docs/Documentation-TensorFlowLite-MetaWareNN-Delegate.docx
+++ b/tensorflow/lite/delegates/MetaWareNN/docs/Documentation-TensorFlowLite-MetaWareNN-Delegate.docx
@@ -357,7 +357,7 @@
           <w:szCs w:val="26"/>
           <w:rtl w:val="0"/>
         </w:rPr>
-        <w:t xml:space="preserve">Added code changes to generate high level MetaWareNN Graph, apply graph transformations(passes) &amp; generate low level MetaWareNN Graph using </w:t>
+        <w:t xml:space="preserve">Added code changes to generate high level MetaWareNN Graph, apply graph transformations(passes) &amp; generate low level MetaWareNN Graph and further generate Inference Engine &amp; Execution Context using </w:t>
       </w:r>
       <w:hyperlink r:id="rId10">
         <w:r>
@@ -373,6 +373,14 @@
       </w:hyperlink>
       <w:r>
         <w:rPr>
+          <w:sz w:val="26"/>
+          <w:szCs w:val="26"/>
+          <w:rtl w:val="0"/>
+        </w:rPr>
+        <w:t xml:space="preserve"> in onnx_conversion branch</w:t>
+      </w:r>
+      <w:r>
+        <w:rPr>
           <w:rtl w:val="0"/>
         </w:rPr>
       </w:r>
@@ -396,45 +404,193 @@
           <w:szCs w:val="26"/>
           <w:rtl w:val="0"/>
         </w:rPr>
-        <w:t xml:space="preserve">In Default flow</w:t>
-      </w:r>
-      <w:r>
-        <w:rPr>
-          <w:sz w:val="26"/>
-          <w:szCs w:val="26"/>
-          <w:rtl w:val="0"/>
-        </w:rPr>
-        <w:t xml:space="preserve">, Converted the low level MetaWareNN Graph to the MetaWareNN Executable Graph and serialized it to a binary file</w:t>
+        <w:t xml:space="preserve">FLAGS to Control Code Flow</w:t>
       </w:r>
     </w:p>
     <w:p>
       <w:pPr>
         <w:numPr>
-          <w:ilvl w:val="0"/>
+          <w:ilvl w:val="1"/>
           <w:numId w:val="1"/>
         </w:numPr>
-        <w:ind w:left="720" w:hanging="360"/>
-        <w:rPr>
-          <w:sz w:val="26"/>
-          <w:szCs w:val="26"/>
-        </w:rPr>
-      </w:pPr>
-      <w:r>
-        <w:rPr>
-          <w:b w:val="1"/>
-          <w:sz w:val="26"/>
-          <w:szCs w:val="26"/>
-          <w:rtl w:val="0"/>
-        </w:rPr>
-        <w:t xml:space="preserve">In Invoke NNAC flow</w:t>
-      </w:r>
-      <w:r>
-        <w:rPr>
-          <w:sz w:val="26"/>
-          <w:szCs w:val="26"/>
-          <w:rtl w:val="0"/>
-        </w:rPr>
-        <w:t xml:space="preserve">, Generated a MetaWareNN Graph proto from the low level MetaWareNN Graph and serialized it to a binary file. EVConvert python module which is integrated in MetaWareNN library will generate a Caffe prototxt &amp; Caffemodel from MetaWareNN binary proto file, and finally evgencnn executable will generate a EV binary by taking the Caffe files</w:t>
+        <w:ind w:left="1440" w:hanging="360"/>
+        <w:rPr>
+          <w:sz w:val="26"/>
+          <w:szCs w:val="26"/>
+        </w:rPr>
+      </w:pPr>
+      <w:r>
+        <w:rPr>
+          <w:sz w:val="26"/>
+          <w:szCs w:val="26"/>
+          <w:rtl w:val="0"/>
+        </w:rPr>
+        <w:t xml:space="preserve">By default, </w:t>
+      </w:r>
+      <w:r>
+        <w:rPr>
+          <w:i w:val="1"/>
+          <w:color w:val="980000"/>
+          <w:sz w:val="26"/>
+          <w:szCs w:val="26"/>
+          <w:rtl w:val="0"/>
+        </w:rPr>
+        <w:t xml:space="preserve">INFERENCE_ENGINE</w:t>
+      </w:r>
+      <w:r>
+        <w:rPr>
+          <w:sz w:val="26"/>
+          <w:szCs w:val="26"/>
+          <w:rtl w:val="0"/>
+        </w:rPr>
+        <w:t xml:space="preserve"> is disabled which will create output </w:t>
+      </w:r>
+      <w:r>
+        <w:rPr>
+          <w:sz w:val="26"/>
+          <w:szCs w:val="26"/>
+          <w:rtl w:val="0"/>
+        </w:rPr>
+        <w:t xml:space="preserve">ONNXProto</w:t>
+      </w:r>
+      <w:r>
+        <w:rPr>
+          <w:sz w:val="26"/>
+          <w:szCs w:val="26"/>
+          <w:rtl w:val="0"/>
+        </w:rPr>
+        <w:t xml:space="preserve"> directly from MWNNGraph and dumps the ONNX model to </w:t>
+      </w:r>
+      <w:r>
+        <w:rPr>
+          <w:i w:val="1"/>
+          <w:sz w:val="26"/>
+          <w:szCs w:val="26"/>
+          <w:rtl w:val="0"/>
+        </w:rPr>
+        <w:t xml:space="preserve">op_onnx_models</w:t>
+      </w:r>
+    </w:p>
+    <w:p>
+      <w:pPr>
+        <w:numPr>
+          <w:ilvl w:val="1"/>
+          <w:numId w:val="1"/>
+        </w:numPr>
+        <w:ind w:left="1440" w:hanging="360"/>
+        <w:rPr>
+          <w:sz w:val="26"/>
+          <w:szCs w:val="26"/>
+        </w:rPr>
+      </w:pPr>
+      <w:r>
+        <w:rPr>
+          <w:sz w:val="26"/>
+          <w:szCs w:val="26"/>
+          <w:rtl w:val="0"/>
+        </w:rPr>
+        <w:t xml:space="preserve">Enable </w:t>
+      </w:r>
+      <w:r>
+        <w:rPr>
+          <w:i w:val="1"/>
+          <w:color w:val="980000"/>
+          <w:sz w:val="26"/>
+          <w:szCs w:val="26"/>
+          <w:rtl w:val="0"/>
+        </w:rPr>
+        <w:t xml:space="preserve">INFERENCE_ENGINE</w:t>
+      </w:r>
+      <w:r>
+        <w:rPr>
+          <w:sz w:val="26"/>
+          <w:szCs w:val="26"/>
+          <w:rtl w:val="0"/>
+        </w:rPr>
+        <w:t xml:space="preserve"> flag to convert MWNNGraph to ExecutableGraph and cache it to EXEC_DUMPS path and then create Inference Engine &amp; Execution Context and finally dumps the output ONNX model in </w:t>
+      </w:r>
+      <w:r>
+        <w:rPr>
+          <w:i w:val="1"/>
+          <w:sz w:val="26"/>
+          <w:szCs w:val="26"/>
+          <w:rtl w:val="0"/>
+        </w:rPr>
+        <w:t xml:space="preserve">op_onnx_models</w:t>
+      </w:r>
+    </w:p>
+    <w:p>
+      <w:pPr>
+        <w:numPr>
+          <w:ilvl w:val="1"/>
+          <w:numId w:val="1"/>
+        </w:numPr>
+        <w:ind w:left="1440" w:hanging="360"/>
+        <w:rPr>
+          <w:sz w:val="26"/>
+          <w:szCs w:val="26"/>
+        </w:rPr>
+      </w:pPr>
+      <w:r>
+        <w:rPr>
+          <w:sz w:val="26"/>
+          <w:szCs w:val="26"/>
+          <w:rtl w:val="0"/>
+        </w:rPr>
+        <w:t xml:space="preserve">Enable </w:t>
+      </w:r>
+      <w:r>
+        <w:rPr>
+          <w:i w:val="1"/>
+          <w:color w:val="980000"/>
+          <w:sz w:val="26"/>
+          <w:szCs w:val="26"/>
+          <w:rtl w:val="0"/>
+        </w:rPr>
+        <w:t xml:space="preserve">INVOKE_NNAC</w:t>
+      </w:r>
+      <w:r>
+        <w:rPr>
+          <w:sz w:val="26"/>
+          <w:szCs w:val="26"/>
+          <w:rtl w:val="0"/>
+        </w:rPr>
+        <w:t xml:space="preserve"> flag to generate a MetaWareNN Graph proto from the low level MetaWareNN Graph and serialize it to a binary file. EVConvert python module which is integrated in MetaWareNN library will generate a Caffe prototxt &amp; Caffemodel from MetaWareNN binary proto file, and finally evgencnn executable will generate a EV binary using the Caffe files</w:t>
+      </w:r>
+    </w:p>
+    <w:p>
+      <w:pPr>
+        <w:numPr>
+          <w:ilvl w:val="2"/>
+          <w:numId w:val="1"/>
+        </w:numPr>
+        <w:ind w:left="2160" w:hanging="360"/>
+        <w:rPr>
+          <w:sz w:val="26"/>
+          <w:szCs w:val="26"/>
+        </w:rPr>
+      </w:pPr>
+      <w:r>
+        <w:rPr>
+          <w:color w:val="9900ff"/>
+          <w:sz w:val="26"/>
+          <w:szCs w:val="26"/>
+          <w:rtl w:val="0"/>
+        </w:rPr>
+        <w:t xml:space="preserve">[Note] </w:t>
+      </w:r>
+      <w:r>
+        <w:rPr>
+          <w:sz w:val="26"/>
+          <w:szCs w:val="26"/>
+          <w:rtl w:val="0"/>
+        </w:rPr>
+        <w:t xml:space="preserve">: INVOKE_NNAC flag is Outdated and not tested after MWNNGraph update to ONNX format</w:t>
+      </w:r>
+      <w:r>
+        <w:rPr>
+          <w:rtl w:val="0"/>
+        </w:rPr>
       </w:r>
     </w:p>
     <w:p>
@@ -790,7 +946,7 @@
           <w:szCs w:val="26"/>
           <w:rtl w:val="0"/>
         </w:rPr>
-        <w:t xml:space="preserve">directory - Contains Build file &amp; model builder source file to generate the multiple levels of MetaWareNN Graph structure from TFLite NodeSubset. Also has metawarenn library directory which contains all files related to MetaWareNN Graph handling</w:t>
+        <w:t xml:space="preserve">directory - Contains Build file &amp; model builder source file to generate the multiple levels of MetaWareNN Graph structure from TFLite NodeSubset. Also has metawarenn library submodule which contains all files related to MetaWareNN Graph handling</w:t>
       </w:r>
     </w:p>
     <w:p>
@@ -862,7 +1018,7 @@
           <w:szCs w:val="26"/>
           <w:rtl w:val="0"/>
         </w:rPr>
-        <w:t xml:space="preserve">If Invoke NNAC is enabled, serialize it to a binary file using MetaWareNN GraphProto and invokes nnac python script which takes the MetaWareNN serialized binary and invokes </w:t>
+        <w:t xml:space="preserve">If INVOKE_NNAC is enabled, serialize it to a binary file using MetaWareNN GraphProto and invokes nnac python script which takes the MetaWareNN serialized binary and invokes </w:t>
       </w:r>
       <w:hyperlink r:id="rId19">
         <w:r>
@@ -926,7 +1082,7 @@
           <w:szCs w:val="26"/>
           <w:rtl w:val="0"/>
         </w:rPr>
-        <w:t xml:space="preserve"> - Inference script which creates the MetaWareNN Delegate and invokes the MobileNetv2 model inference.</w:t>
+        <w:t xml:space="preserve"> - Inference script which creates the MetaWareNN Delegate and invokes the model inference for float and quantized models based on options.</w:t>
       </w:r>
     </w:p>
     <w:p>
@@ -946,6 +1102,7 @@
     </w:p>
     <w:p>
       <w:pPr>
+        <w:pageBreakBefore w:val="0"/>
         <w:ind w:firstLine="720"/>
         <w:rPr>
           <w:sz w:val="26"/>
@@ -955,13 +1112,13 @@
       <w:hyperlink r:id="rId21">
         <w:r>
           <w:rPr>
-            <w:color w:val="a61c00"/>
+            <w:color w:val="980000"/>
             <w:sz w:val="26"/>
             <w:szCs w:val="26"/>
             <w:u w:val="single"/>
             <w:rtl w:val="0"/>
           </w:rPr>
-          <w:t xml:space="preserve">inference/inference_regression.cpp</w:t>
+          <w:t xml:space="preserve">inference/test_regression_tflite.py</w:t>
         </w:r>
       </w:hyperlink>
       <w:r>
@@ -970,22 +1127,91 @@
           <w:szCs w:val="26"/>
           <w:rtl w:val="0"/>
         </w:rPr>
-        <w:t xml:space="preserve"> - Inference script which creates the MetaWareNN Delegate and invokes the inference for a list of models from tflite model zoo.</w:t>
-      </w:r>
-    </w:p>
-    <w:p>
-      <w:pPr>
-        <w:pageBreakBefore w:val="0"/>
-        <w:ind w:left="0" w:firstLine="0"/>
-        <w:rPr>
-          <w:sz w:val="26"/>
-          <w:szCs w:val="26"/>
-        </w:rPr>
-      </w:pPr>
-      <w:r>
-        <w:rPr>
-          <w:rtl w:val="0"/>
-        </w:rPr>
+        <w:t xml:space="preserve"> - Python script to run inference for all the TFLite models in </w:t>
+      </w:r>
+      <w:hyperlink r:id="rId22">
+        <w:r>
+          <w:rPr>
+            <w:color w:val="1155cc"/>
+            <w:sz w:val="26"/>
+            <w:szCs w:val="26"/>
+            <w:u w:val="single"/>
+            <w:rtl w:val="0"/>
+          </w:rPr>
+          <w:t xml:space="preserve">models.txt</w:t>
+        </w:r>
+      </w:hyperlink>
+      <w:r>
+        <w:rPr>
+          <w:sz w:val="26"/>
+          <w:szCs w:val="26"/>
+          <w:rtl w:val="0"/>
+        </w:rPr>
+        <w:t xml:space="preserve"> using inference_metawarenn.cpp executable with float CLI argument</w:t>
+      </w:r>
+    </w:p>
+    <w:p>
+      <w:pPr>
+        <w:pageBreakBefore w:val="0"/>
+        <w:ind w:firstLine="720"/>
+        <w:rPr>
+          <w:sz w:val="26"/>
+          <w:szCs w:val="26"/>
+        </w:rPr>
+      </w:pPr>
+      <w:r>
+        <w:rPr>
+          <w:rtl w:val="0"/>
+        </w:rPr>
+      </w:r>
+    </w:p>
+    <w:p>
+      <w:pPr>
+        <w:ind w:firstLine="720"/>
+        <w:rPr>
+          <w:sz w:val="26"/>
+          <w:szCs w:val="26"/>
+        </w:rPr>
+      </w:pPr>
+      <w:hyperlink r:id="rId23">
+        <w:r>
+          <w:rPr>
+            <w:color w:val="980000"/>
+            <w:sz w:val="26"/>
+            <w:szCs w:val="26"/>
+            <w:u w:val="single"/>
+            <w:rtl w:val="0"/>
+          </w:rPr>
+          <w:t xml:space="preserve">inference/test_regression_quantized_tflite.py</w:t>
+        </w:r>
+      </w:hyperlink>
+      <w:r>
+        <w:rPr>
+          <w:sz w:val="26"/>
+          <w:szCs w:val="26"/>
+          <w:rtl w:val="0"/>
+        </w:rPr>
+        <w:t xml:space="preserve"> - Python script to run inference for all the Quantized TFLite models in </w:t>
+      </w:r>
+      <w:hyperlink r:id="rId24">
+        <w:r>
+          <w:rPr>
+            <w:color w:val="1155cc"/>
+            <w:sz w:val="26"/>
+            <w:szCs w:val="26"/>
+            <w:u w:val="single"/>
+            <w:rtl w:val="0"/>
+          </w:rPr>
+          <w:t xml:space="preserve">quantized_models.txt</w:t>
+        </w:r>
+      </w:hyperlink>
+      <w:r>
+        <w:rPr>
+          <w:sz w:val="26"/>
+          <w:szCs w:val="26"/>
+          <w:rtl w:val="0"/>
+        </w:rPr>
+        <w:t xml:space="preserve"> using inference_metawarenn.cpp executable with uint8_t CLI argument</w:t>
       </w:r>
     </w:p>
     <w:p>
@@ -1041,7 +1267,7 @@
         <w:tab/>
         <w:t xml:space="preserve">Refer to </w:t>
       </w:r>
-      <w:hyperlink r:id="rId22">
+      <w:hyperlink r:id="rId25">
         <w:r>
           <w:rPr>
             <w:color w:val="1155cc"/>
@@ -1133,7 +1359,7 @@
         </w:rPr>
         <w:t xml:space="preserve">git clone --recursive </w:t>
       </w:r>
-      <w:hyperlink r:id="rId23">
+      <w:hyperlink r:id="rId26">
         <w:r>
           <w:rPr>
             <w:i w:val="1"/>
@@ -1210,7 +1436,7 @@
         </w:rPr>
         <w:t xml:space="preserve">Refer this </w:t>
       </w:r>
-      <w:hyperlink r:id="rId24">
+      <w:hyperlink r:id="rId27">
         <w:r>
           <w:rPr>
             <w:i w:val="1"/>
@@ -1313,18 +1539,18 @@
         </w:rPr>
         <w:drawing>
           <wp:inline distB="114300" distT="114300" distL="114300" distR="114300">
-            <wp:extent cx="5943600" cy="5575300"/>
+            <wp:extent cx="5943600" cy="5448300"/>
             <wp:effectExtent b="0" l="0" r="0" t="0"/>
-            <wp:docPr id="1" name="image1.png"/>
+            <wp:docPr id="1" name="image1.jpg"/>
             <a:graphic>
               <a:graphicData uri="http://schemas.openxmlformats.org/drawingml/2006/picture">
                 <pic:pic>
                   <pic:nvPicPr>
-                    <pic:cNvPr id="0" name="image1.png"/>
+                    <pic:cNvPr id="0" name="image1.jpg"/>
                     <pic:cNvPicPr preferRelativeResize="0"/>
                   </pic:nvPicPr>
                   <pic:blipFill>
-                    <a:blip r:embed="rId25"/>
+                    <a:blip r:embed="rId28"/>
                     <a:srcRect b="0" l="0" r="0" t="0"/>
                     <a:stretch>
                       <a:fillRect/>
@@ -1333,7 +1559,7 @@
                   <pic:spPr>
                     <a:xfrm>
                       <a:off x="0" y="0"/>
-                      <a:ext cx="5943600" cy="5575300"/>
+                      <a:ext cx="5943600" cy="5448300"/>
                     </a:xfrm>
                     <a:prstGeom prst="rect"/>
                     <a:ln/>
@@ -1369,12 +1595,28 @@
       </w:r>
     </w:p>
     <w:sectPr>
+      <w:headerReference r:id="rId29" w:type="default"/>
       <w:pgSz w:h="15840" w:w="12240" w:orient="portrait"/>
       <w:pgMar w:bottom="1440" w:top="1440" w:left="1440" w:right="1440" w:header="720" w:footer="720"/>
       <w:pgNumType w:start="1"/>
     </w:sectPr>
   </w:body>
 </w:document>
+</file>
+
+<file path=word/header1.xml><?xml version="1.0" encoding="utf-8"?>
+<w:hdr xmlns:mc="http://schemas.openxmlformats.org/markup-compatibility/2006" xmlns:o="urn:schemas-microsoft-com:office:office" xmlns:r="http://schemas.openxmlformats.org/officeDocument/2006/relationships" xmlns:m="http://schemas.openxmlformats.org/officeDocument/2006/math" xmlns:v="urn:schemas-microsoft-com:vml" xmlns:wp="http://schemas.openxmlformats.org/drawingml/2006/wordprocessingDrawing" xmlns:w10="urn:schemas-microsoft-com:office:word" xmlns:w="http://schemas.openxmlformats.org/wordprocessingml/2006/main" xmlns:wne="http://schemas.microsoft.com/office/word/2006/wordml" xmlns:sl="http://schemas.openxmlformats.org/schemaLibrary/2006/main" xmlns:a="http://schemas.openxmlformats.org/drawingml/2006/main" xmlns:pic="http://schemas.openxmlformats.org/drawingml/2006/picture" xmlns:c="http://schemas.openxmlformats.org/drawingml/2006/chart" xmlns:lc="http://schemas.openxmlformats.org/drawingml/2006/lockedCanvas" xmlns:dgm="http://schemas.openxmlformats.org/drawingml/2006/diagram" xmlns:wps="http://schemas.microsoft.com/office/word/2010/wordprocessingShape" xmlns:wpg="http://schemas.microsoft.com/office/word/2010/wordprocessingGroup" xmlns:w14="http://schemas.microsoft.com/office/word/2010/wordml" xmlns:w15="http://schemas.microsoft.com/office/word/2012/wordml">
+  <w:p>
+    <w:pPr>
+      <w:rPr/>
+    </w:pPr>
+    <w:r>
+      <w:rPr>
+        <w:rtl w:val="0"/>
+      </w:rPr>
+    </w:r>
+  </w:p>
+</w:hdr>
 </file>
 
 <file path=word/numbering.xml><?xml version="1.0" encoding="utf-8"?>

</xml_diff>